<commit_message>
Finished Lesson 94 Explosions and SFx
Added explosion particles
</commit_message>
<xml_diff>
--- a/Steps/17. Explosion Particles and SFX.docx
+++ b/Steps/17. Explosion Particles and SFX.docx
@@ -1,6 +1,6 @@
 
 <file path=word/document.xml><?xml version="1.0" encoding="utf-8"?>
-<w:document xmlns:wpc="http://schemas.microsoft.com/office/word/2010/wordprocessingCanvas" xmlns:cx="http://schemas.microsoft.com/office/drawing/2014/chartex" xmlns:mc="http://schemas.openxmlformats.org/markup-compatibility/2006" xmlns:o="urn:schemas-microsoft-com:office:office" xmlns:r="http://schemas.openxmlformats.org/officeDocument/2006/relationships" xmlns:m="http://schemas.openxmlformats.org/officeDocument/2006/math" xmlns:v="urn:schemas-microsoft-com:vml" xmlns:wp14="http://schemas.microsoft.com/office/word/2010/wordprocessingDrawing" xmlns:wp="http://schemas.openxmlformats.org/drawingml/2006/wordprocessingDrawing" xmlns:w10="urn:schemas-microsoft-com:office:word" xmlns:w="http://schemas.openxmlformats.org/wordprocessingml/2006/main" xmlns:w14="http://schemas.microsoft.com/office/word/2010/wordml" xmlns:w15="http://schemas.microsoft.com/office/word/2012/wordml" xmlns:w16se="http://schemas.microsoft.com/office/word/2015/wordml/symex" xmlns:wpg="http://schemas.microsoft.com/office/word/2010/wordprocessingGroup" xmlns:wpi="http://schemas.microsoft.com/office/word/2010/wordprocessingInk" xmlns:wne="http://schemas.microsoft.com/office/word/2006/wordml" xmlns:wps="http://schemas.microsoft.com/office/word/2010/wordprocessingShape" mc:Ignorable="w14 w15 w16se wp14">
+<w:document xmlns:wpc="http://schemas.microsoft.com/office/word/2010/wordprocessingCanvas" xmlns:cx="http://schemas.microsoft.com/office/drawing/2014/chartex" xmlns:cx1="http://schemas.microsoft.com/office/drawing/2015/9/8/chartex" xmlns:cx2="http://schemas.microsoft.com/office/drawing/2015/10/21/chartex" xmlns:cx3="http://schemas.microsoft.com/office/drawing/2016/5/9/chartex" xmlns:cx4="http://schemas.microsoft.com/office/drawing/2016/5/10/chartex" xmlns:cx5="http://schemas.microsoft.com/office/drawing/2016/5/11/chartex" xmlns:cx6="http://schemas.microsoft.com/office/drawing/2016/5/12/chartex" xmlns:cx7="http://schemas.microsoft.com/office/drawing/2016/5/13/chartex" xmlns:cx8="http://schemas.microsoft.com/office/drawing/2016/5/14/chartex" xmlns:mc="http://schemas.openxmlformats.org/markup-compatibility/2006" xmlns:aink="http://schemas.microsoft.com/office/drawing/2016/ink" xmlns:am3d="http://schemas.microsoft.com/office/drawing/2017/model3d" xmlns:o="urn:schemas-microsoft-com:office:office" xmlns:r="http://schemas.openxmlformats.org/officeDocument/2006/relationships" xmlns:m="http://schemas.openxmlformats.org/officeDocument/2006/math" xmlns:v="urn:schemas-microsoft-com:vml" xmlns:wp14="http://schemas.microsoft.com/office/word/2010/wordprocessingDrawing" xmlns:wp="http://schemas.openxmlformats.org/drawingml/2006/wordprocessingDrawing" xmlns:w10="urn:schemas-microsoft-com:office:word" xmlns:w="http://schemas.openxmlformats.org/wordprocessingml/2006/main" xmlns:w14="http://schemas.microsoft.com/office/word/2010/wordml" xmlns:w15="http://schemas.microsoft.com/office/word/2012/wordml" xmlns:w16cex="http://schemas.microsoft.com/office/word/2018/wordml/cex" xmlns:w16cid="http://schemas.microsoft.com/office/word/2016/wordml/cid" xmlns:w16="http://schemas.microsoft.com/office/word/2018/wordml" xmlns:w16se="http://schemas.microsoft.com/office/word/2015/wordml/symex" xmlns:wpg="http://schemas.microsoft.com/office/word/2010/wordprocessingGroup" xmlns:wpi="http://schemas.microsoft.com/office/word/2010/wordprocessingInk" xmlns:wne="http://schemas.microsoft.com/office/word/2006/wordml" xmlns:wps="http://schemas.microsoft.com/office/word/2010/wordprocessingShape" mc:Ignorable="w14 w15 w16se w16cid w16 w16cex wp14">
   <w:body>
     <w:p>
       <w:pPr>
@@ -237,7 +237,7 @@
                 <w:szCs w:val="24"/>
               </w:rPr>
               <w:drawing>
-                <wp:inline distT="0" distB="0" distL="0" distR="0">
+                <wp:inline distT="0" distB="0" distL="0" distR="0" wp14:anchorId="77038160" wp14:editId="5C8741E0">
                   <wp:extent cx="1794834" cy="1275354"/>
                   <wp:effectExtent l="0" t="0" r="0" b="1270"/>
                   <wp:docPr id="1" name="Picture 1"/>
@@ -431,7 +431,7 @@
                 <w:szCs w:val="24"/>
               </w:rPr>
               <w:drawing>
-                <wp:inline distT="0" distB="0" distL="0" distR="0">
+                <wp:inline distT="0" distB="0" distL="0" distR="0" wp14:anchorId="4BF70DE8" wp14:editId="5FDD6DD2">
                   <wp:extent cx="1807234" cy="1143000"/>
                   <wp:effectExtent l="0" t="0" r="2540" b="0"/>
                   <wp:docPr id="2" name="Picture 2"/>
@@ -775,7 +775,7 @@
         </w:rPr>
         <w:lastRenderedPageBreak/>
         <w:drawing>
-          <wp:anchor distT="0" distB="0" distL="114300" distR="114300" simplePos="0" relativeHeight="251658240" behindDoc="0" locked="0" layoutInCell="1" allowOverlap="1" wp14:anchorId="5E70BFC8" wp14:editId="267A48FA">
+          <wp:anchor distT="0" distB="0" distL="114300" distR="114300" simplePos="0" relativeHeight="251658240" behindDoc="0" locked="0" layoutInCell="1" allowOverlap="1" wp14:anchorId="4CCB0ABF" wp14:editId="24682C16">
             <wp:simplePos x="0" y="0"/>
             <wp:positionH relativeFrom="page">
               <wp:posOffset>2009883</wp:posOffset>
@@ -1095,7 +1095,7 @@
           <w:noProof/>
         </w:rPr>
         <w:drawing>
-          <wp:inline distT="0" distB="0" distL="0" distR="0" wp14:anchorId="652E7E66" wp14:editId="0C46E825">
+          <wp:inline distT="0" distB="0" distL="0" distR="0" wp14:anchorId="4B7014A5" wp14:editId="25D4D0D0">
             <wp:extent cx="3000794" cy="3524742"/>
             <wp:effectExtent l="0" t="0" r="9525" b="0"/>
             <wp:docPr id="4" name="Picture 4"/>
@@ -1270,11 +1270,12 @@
       </w:pPr>
       <w:r>
         <w:rPr>
+          <w:noProof/>
           <w:sz w:val="24"/>
           <w:szCs w:val="24"/>
         </w:rPr>
         <w:drawing>
-          <wp:inline distT="0" distB="0" distL="0" distR="0" wp14:anchorId="288AF33B" wp14:editId="3D705503">
+          <wp:inline distT="0" distB="0" distL="0" distR="0" wp14:anchorId="705B915A" wp14:editId="03E42914">
             <wp:extent cx="4715533" cy="962159"/>
             <wp:effectExtent l="0" t="0" r="8890" b="9525"/>
             <wp:docPr id="5" name="Picture 5"/>
@@ -1426,21 +1427,12 @@
           <w:szCs w:val="24"/>
         </w:rPr>
       </w:pPr>
-      <w:proofErr w:type="gramStart"/>
-      <w:r>
-        <w:rPr>
-          <w:sz w:val="24"/>
-          <w:szCs w:val="24"/>
-        </w:rPr>
-        <w:t>Let's</w:t>
-      </w:r>
-      <w:proofErr w:type="gramEnd"/>
-      <w:r>
-        <w:rPr>
-          <w:sz w:val="24"/>
-          <w:szCs w:val="24"/>
-        </w:rPr>
-        <w:t xml:space="preserve"> go ahead and make our particle system a little bit nicer.</w:t>
+      <w:r>
+        <w:rPr>
+          <w:sz w:val="24"/>
+          <w:szCs w:val="24"/>
+        </w:rPr>
+        <w:t>Let's go ahead and make our particle system a little bit nicer.</w:t>
       </w:r>
     </w:p>
     <w:p>
@@ -1493,21 +1485,12 @@
         </w:rPr>
         <w:t xml:space="preserve"> </w:t>
       </w:r>
-      <w:proofErr w:type="gramStart"/>
-      <w:r>
-        <w:rPr>
-          <w:sz w:val="24"/>
-          <w:szCs w:val="24"/>
-        </w:rPr>
-        <w:t>I'd</w:t>
-      </w:r>
-      <w:proofErr w:type="gramEnd"/>
-      <w:r>
-        <w:rPr>
-          <w:sz w:val="24"/>
-          <w:szCs w:val="24"/>
-        </w:rPr>
-        <w:t xml:space="preserve"> say have it last around about one second, and</w:t>
+      <w:r>
+        <w:rPr>
+          <w:sz w:val="24"/>
+          <w:szCs w:val="24"/>
+        </w:rPr>
+        <w:t>I'd say have it last around about one second, and</w:t>
       </w:r>
       <w:r>
         <w:rPr>
@@ -1530,21 +1513,12 @@
         </w:rPr>
         <w:t xml:space="preserve"> </w:t>
       </w:r>
-      <w:proofErr w:type="gramStart"/>
-      <w:r>
-        <w:rPr>
-          <w:sz w:val="24"/>
-          <w:szCs w:val="24"/>
-        </w:rPr>
-        <w:t>And</w:t>
-      </w:r>
-      <w:proofErr w:type="gramEnd"/>
-      <w:r>
-        <w:rPr>
-          <w:sz w:val="24"/>
-          <w:szCs w:val="24"/>
-        </w:rPr>
-        <w:t xml:space="preserve"> make it multi-colored, there's a new one for you.</w:t>
+      <w:r>
+        <w:rPr>
+          <w:sz w:val="24"/>
+          <w:szCs w:val="24"/>
+        </w:rPr>
+        <w:t>And make it multi-colored, there's a new one for you.</w:t>
       </w:r>
       <w:r>
         <w:rPr>
@@ -1567,21 +1541,12 @@
         </w:rPr>
         <w:t xml:space="preserve"> </w:t>
       </w:r>
-      <w:proofErr w:type="gramStart"/>
-      <w:r>
-        <w:rPr>
-          <w:sz w:val="24"/>
-          <w:szCs w:val="24"/>
-        </w:rPr>
-        <w:t>And</w:t>
-      </w:r>
-      <w:proofErr w:type="gramEnd"/>
-      <w:r>
-        <w:rPr>
-          <w:sz w:val="24"/>
-          <w:szCs w:val="24"/>
-        </w:rPr>
-        <w:t xml:space="preserve"> don't use the standard the default particle material,</w:t>
+      <w:r>
+        <w:rPr>
+          <w:sz w:val="24"/>
+          <w:szCs w:val="24"/>
+        </w:rPr>
+        <w:t>And don't use the standard the default particle material,</w:t>
       </w:r>
       <w:r>
         <w:rPr>
@@ -1630,23 +1595,7 @@
           <w:sz w:val="24"/>
           <w:szCs w:val="24"/>
         </w:rPr>
-        <w:t xml:space="preserve">The point of that is </w:t>
-      </w:r>
-      <w:proofErr w:type="gramStart"/>
-      <w:r>
-        <w:rPr>
-          <w:sz w:val="24"/>
-          <w:szCs w:val="24"/>
-        </w:rPr>
-        <w:t>to at least make</w:t>
-      </w:r>
-      <w:proofErr w:type="gramEnd"/>
-      <w:r>
-        <w:rPr>
-          <w:sz w:val="24"/>
-          <w:szCs w:val="24"/>
-        </w:rPr>
-        <w:t xml:space="preserve"> SOMETHING.</w:t>
+        <w:t>The point of that is to at least make SOMETHING.</w:t>
       </w:r>
       <w:r>
         <w:rPr>
@@ -1887,25 +1836,7 @@
           <w:sz w:val="24"/>
           <w:szCs w:val="24"/>
         </w:rPr>
-        <w:t xml:space="preserve">Rate </w:t>
-      </w:r>
-      <w:proofErr w:type="gramStart"/>
-      <w:r>
-        <w:rPr>
-          <w:b/>
-          <w:sz w:val="24"/>
-          <w:szCs w:val="24"/>
-        </w:rPr>
-        <w:t>Over</w:t>
-      </w:r>
-      <w:proofErr w:type="gramEnd"/>
-      <w:r>
-        <w:rPr>
-          <w:b/>
-          <w:sz w:val="24"/>
-          <w:szCs w:val="24"/>
-        </w:rPr>
-        <w:t xml:space="preserve"> Time</w:t>
+        <w:t>Rate Over Time</w:t>
       </w:r>
       <w:r>
         <w:rPr>
@@ -2190,23 +2121,7 @@
           <w:sz w:val="24"/>
           <w:szCs w:val="24"/>
         </w:rPr>
-        <w:t xml:space="preserve">In the past, </w:t>
-      </w:r>
-      <w:proofErr w:type="gramStart"/>
-      <w:r>
-        <w:rPr>
-          <w:sz w:val="24"/>
-          <w:szCs w:val="24"/>
-        </w:rPr>
-        <w:t>we've</w:t>
-      </w:r>
-      <w:proofErr w:type="gramEnd"/>
-      <w:r>
-        <w:rPr>
-          <w:sz w:val="24"/>
-          <w:szCs w:val="24"/>
-        </w:rPr>
-        <w:t xml:space="preserve"> looked at clicking on the color and just changing the color.</w:t>
+        <w:t>In the past, we've looked at clicking on the color and just changing the color.</w:t>
       </w:r>
       <w:r>
         <w:rPr>
@@ -2220,23 +2135,7 @@
           <w:sz w:val="24"/>
           <w:szCs w:val="24"/>
         </w:rPr>
-        <w:t xml:space="preserve">This time </w:t>
-      </w:r>
-      <w:proofErr w:type="gramStart"/>
-      <w:r>
-        <w:rPr>
-          <w:sz w:val="24"/>
-          <w:szCs w:val="24"/>
-        </w:rPr>
-        <w:t>we're</w:t>
-      </w:r>
-      <w:proofErr w:type="gramEnd"/>
-      <w:r>
-        <w:rPr>
-          <w:sz w:val="24"/>
-          <w:szCs w:val="24"/>
-        </w:rPr>
-        <w:t xml:space="preserve"> </w:t>
+        <w:t xml:space="preserve">This time we're </w:t>
       </w:r>
       <w:r>
         <w:rPr>
@@ -2265,13 +2164,64 @@
           <w:szCs w:val="24"/>
         </w:rPr>
       </w:pPr>
+      <w:r>
+        <w:rPr>
+          <w:sz w:val="24"/>
+          <w:szCs w:val="24"/>
+        </w:rPr>
+        <w:t xml:space="preserve">click on </w:t>
+      </w:r>
+      <w:r>
+        <w:rPr>
+          <w:b/>
+          <w:sz w:val="24"/>
+          <w:szCs w:val="24"/>
+        </w:rPr>
+        <w:t xml:space="preserve">Start Color </w:t>
+      </w:r>
+      <w:r>
+        <w:rPr>
+          <w:sz w:val="24"/>
+          <w:szCs w:val="24"/>
+        </w:rPr>
+        <w:t>n click on</w:t>
+      </w:r>
+      <w:r>
+        <w:rPr>
+          <w:b/>
+          <w:sz w:val="24"/>
+          <w:szCs w:val="24"/>
+        </w:rPr>
+        <w:t xml:space="preserve"> </w:t>
+      </w:r>
+      <w:r>
+        <w:rPr>
+          <w:sz w:val="24"/>
+          <w:szCs w:val="24"/>
+        </w:rPr>
+        <w:t xml:space="preserve">the arrow thing to the right of </w:t>
+      </w:r>
+      <w:r>
+        <w:rPr>
+          <w:sz w:val="24"/>
+          <w:szCs w:val="24"/>
+        </w:rPr>
+        <w:t xml:space="preserve">Start </w:t>
+      </w:r>
       <w:proofErr w:type="gramStart"/>
       <w:r>
         <w:rPr>
           <w:sz w:val="24"/>
           <w:szCs w:val="24"/>
         </w:rPr>
-        <w:t>click</w:t>
+        <w:t>C</w:t>
+      </w:r>
+      <w:r>
+        <w:rPr>
+          <w:sz w:val="24"/>
+          <w:szCs w:val="24"/>
+        </w:rPr>
+        <w:t>olor, and</w:t>
       </w:r>
       <w:proofErr w:type="gramEnd"/>
       <w:r>
@@ -2279,26 +2229,25 @@
           <w:sz w:val="24"/>
           <w:szCs w:val="24"/>
         </w:rPr>
-        <w:t xml:space="preserve"> on </w:t>
-      </w:r>
-      <w:r>
-        <w:rPr>
-          <w:b/>
-          <w:sz w:val="24"/>
-          <w:szCs w:val="24"/>
-        </w:rPr>
-        <w:t xml:space="preserve">Start Color </w:t>
-      </w:r>
-      <w:r>
-        <w:rPr>
-          <w:sz w:val="24"/>
-          <w:szCs w:val="24"/>
-        </w:rPr>
-        <w:t>n click on</w:t>
-      </w:r>
-      <w:r>
-        <w:rPr>
-          <w:b/>
+        <w:t xml:space="preserve"> choose </w:t>
+      </w:r>
+      <w:r>
+        <w:rPr>
+          <w:b/>
+          <w:sz w:val="24"/>
+          <w:szCs w:val="24"/>
+        </w:rPr>
+        <w:t>Gradient</w:t>
+      </w:r>
+      <w:r>
+        <w:rPr>
+          <w:sz w:val="24"/>
+          <w:szCs w:val="24"/>
+        </w:rPr>
+        <w:t>.</w:t>
+      </w:r>
+      <w:r>
+        <w:rPr>
           <w:sz w:val="24"/>
           <w:szCs w:val="24"/>
         </w:rPr>
@@ -2309,59 +2258,7 @@
           <w:sz w:val="24"/>
           <w:szCs w:val="24"/>
         </w:rPr>
-        <w:t xml:space="preserve">the arrow thing to the right of </w:t>
-      </w:r>
-      <w:r>
-        <w:rPr>
-          <w:sz w:val="24"/>
-          <w:szCs w:val="24"/>
-        </w:rPr>
-        <w:t>Start C</w:t>
-      </w:r>
-      <w:r>
-        <w:rPr>
-          <w:sz w:val="24"/>
-          <w:szCs w:val="24"/>
-        </w:rPr>
-        <w:t xml:space="preserve">olor, and choose </w:t>
-      </w:r>
-      <w:r>
-        <w:rPr>
-          <w:b/>
-          <w:sz w:val="24"/>
-          <w:szCs w:val="24"/>
-        </w:rPr>
-        <w:t>Gradient</w:t>
-      </w:r>
-      <w:r>
-        <w:rPr>
-          <w:sz w:val="24"/>
-          <w:szCs w:val="24"/>
-        </w:rPr>
-        <w:t>.</w:t>
-      </w:r>
-      <w:r>
-        <w:rPr>
-          <w:sz w:val="24"/>
-          <w:szCs w:val="24"/>
-        </w:rPr>
-        <w:t xml:space="preserve"> </w:t>
-      </w:r>
-      <w:proofErr w:type="gramStart"/>
-      <w:r>
-        <w:rPr>
-          <w:sz w:val="24"/>
-          <w:szCs w:val="24"/>
-        </w:rPr>
-        <w:t>That'll</w:t>
-      </w:r>
-      <w:proofErr w:type="gramEnd"/>
-      <w:r>
-        <w:rPr>
-          <w:sz w:val="24"/>
-          <w:szCs w:val="24"/>
-        </w:rPr>
-        <w:t xml:space="preserve"> allow us to do a gradient from a certain color to a certain color.</w:t>
+        <w:t>That'll allow us to do a gradient from a certain color to a certain color.</w:t>
       </w:r>
     </w:p>
     <w:p>
@@ -2382,7 +2279,7 @@
         <mc:AlternateContent>
           <mc:Choice Requires="wps">
             <w:drawing>
-              <wp:anchor distT="0" distB="0" distL="114300" distR="114300" simplePos="0" relativeHeight="251659264" behindDoc="0" locked="0" layoutInCell="1" allowOverlap="1">
+              <wp:anchor distT="0" distB="0" distL="114300" distR="114300" simplePos="0" relativeHeight="251659264" behindDoc="0" locked="0" layoutInCell="1" allowOverlap="1" wp14:anchorId="63088FA6" wp14:editId="5A7BB3A9">
                 <wp:simplePos x="0" y="0"/>
                 <wp:positionH relativeFrom="column">
                   <wp:posOffset>940279</wp:posOffset>
@@ -2451,11 +2348,12 @@
       </w:r>
       <w:r>
         <w:rPr>
+          <w:noProof/>
           <w:sz w:val="24"/>
           <w:szCs w:val="24"/>
         </w:rPr>
         <w:drawing>
-          <wp:inline distT="0" distB="0" distL="0" distR="0" wp14:anchorId="70FEF9A7" wp14:editId="328D7BC5">
+          <wp:inline distT="0" distB="0" distL="0" distR="0" wp14:anchorId="56A84ADC" wp14:editId="114CCC6A">
             <wp:extent cx="4296375" cy="2934109"/>
             <wp:effectExtent l="0" t="0" r="9525" b="0"/>
             <wp:docPr id="6" name="Picture 6"/>
@@ -2545,12 +2443,21 @@
           <w:szCs w:val="24"/>
         </w:rPr>
       </w:pPr>
-      <w:r>
-        <w:rPr>
-          <w:sz w:val="24"/>
-          <w:szCs w:val="24"/>
-        </w:rPr>
-        <w:t>So if we say, this is red, and</w:t>
+      <w:proofErr w:type="gramStart"/>
+      <w:r>
+        <w:rPr>
+          <w:sz w:val="24"/>
+          <w:szCs w:val="24"/>
+        </w:rPr>
+        <w:t>So</w:t>
+      </w:r>
+      <w:proofErr w:type="gramEnd"/>
+      <w:r>
+        <w:rPr>
+          <w:sz w:val="24"/>
+          <w:szCs w:val="24"/>
+        </w:rPr>
+        <w:t xml:space="preserve"> if we say, this is red, and</w:t>
       </w:r>
       <w:r>
         <w:rPr>
@@ -2559,21 +2466,12 @@
         </w:rPr>
         <w:t xml:space="preserve"> </w:t>
       </w:r>
-      <w:proofErr w:type="gramStart"/>
-      <w:r>
-        <w:rPr>
-          <w:sz w:val="24"/>
-          <w:szCs w:val="24"/>
-        </w:rPr>
-        <w:t>we've</w:t>
-      </w:r>
-      <w:proofErr w:type="gramEnd"/>
-      <w:r>
-        <w:rPr>
-          <w:sz w:val="24"/>
-          <w:szCs w:val="24"/>
-        </w:rPr>
-        <w:t xml:space="preserve"> leave that up white, then the particles coming out.</w:t>
+      <w:r>
+        <w:rPr>
+          <w:sz w:val="24"/>
+          <w:szCs w:val="24"/>
+        </w:rPr>
+        <w:t>we've leave that up white, then the particles coming out.</w:t>
       </w:r>
       <w:r>
         <w:rPr>
@@ -2582,15 +2480,35 @@
         </w:rPr>
         <w:t xml:space="preserve"> </w:t>
       </w:r>
-      <w:proofErr w:type="gramStart"/>
-      <w:r>
-        <w:rPr>
-          <w:sz w:val="24"/>
-          <w:szCs w:val="24"/>
-        </w:rPr>
-        <w:t>I'll</w:t>
-      </w:r>
-      <w:proofErr w:type="gramEnd"/>
+      <w:r>
+        <w:rPr>
+          <w:sz w:val="24"/>
+          <w:szCs w:val="24"/>
+        </w:rPr>
+        <w:t xml:space="preserve">I'll </w:t>
+      </w:r>
+      <w:r>
+        <w:rPr>
+          <w:sz w:val="24"/>
+          <w:szCs w:val="24"/>
+        </w:rPr>
+        <w:t xml:space="preserve">change the </w:t>
+      </w:r>
+      <w:r>
+        <w:rPr>
+          <w:b/>
+          <w:sz w:val="24"/>
+          <w:szCs w:val="24"/>
+        </w:rPr>
+        <w:t>Playback Speed</w:t>
+      </w:r>
+      <w:r>
+        <w:rPr>
+          <w:sz w:val="24"/>
+          <w:szCs w:val="24"/>
+        </w:rPr>
+        <w:t xml:space="preserve"> to 0.1 so that we can see,</w:t>
+      </w:r>
       <w:r>
         <w:rPr>
           <w:sz w:val="24"/>
@@ -2603,22 +2521,7 @@
           <w:sz w:val="24"/>
           <w:szCs w:val="24"/>
         </w:rPr>
-        <w:t xml:space="preserve">change the </w:t>
-      </w:r>
-      <w:r>
-        <w:rPr>
-          <w:b/>
-          <w:sz w:val="24"/>
-          <w:szCs w:val="24"/>
-        </w:rPr>
-        <w:t>Playback Speed</w:t>
-      </w:r>
-      <w:r>
-        <w:rPr>
-          <w:sz w:val="24"/>
-          <w:szCs w:val="24"/>
-        </w:rPr>
-        <w:t xml:space="preserve"> to 0.1 so that we can see,</w:t>
+        <w:t>I'll turn off looping.</w:t>
       </w:r>
       <w:r>
         <w:rPr>
@@ -2632,30 +2535,7 @@
           <w:sz w:val="24"/>
           <w:szCs w:val="24"/>
         </w:rPr>
-        <w:t>I'll turn off looping.</w:t>
-      </w:r>
-      <w:r>
-        <w:rPr>
-          <w:sz w:val="24"/>
-          <w:szCs w:val="24"/>
-        </w:rPr>
-        <w:t xml:space="preserve"> </w:t>
-      </w:r>
-      <w:proofErr w:type="gramStart"/>
-      <w:r>
-        <w:rPr>
-          <w:sz w:val="24"/>
-          <w:szCs w:val="24"/>
-        </w:rPr>
-        <w:t>They're</w:t>
-      </w:r>
-      <w:proofErr w:type="gramEnd"/>
-      <w:r>
-        <w:rPr>
-          <w:sz w:val="24"/>
-          <w:szCs w:val="24"/>
-        </w:rPr>
-        <w:t xml:space="preserve"> coming out red, red, red, nearly red white, white, and</w:t>
+        <w:t>They're coming out red, red, red, nearly red white, white, and</w:t>
       </w:r>
       <w:r>
         <w:rPr>
@@ -2790,16 +2670,7 @@
           <w:sz w:val="24"/>
           <w:szCs w:val="24"/>
         </w:rPr>
-        <w:t xml:space="preserve"> add a bit more color to this. Go back to the </w:t>
-      </w:r>
-      <w:bookmarkStart w:id="0" w:name="_GoBack"/>
-      <w:bookmarkEnd w:id="0"/>
-      <w:r>
-        <w:rPr>
-          <w:sz w:val="24"/>
-          <w:szCs w:val="24"/>
-        </w:rPr>
-        <w:t>Color menu and click below the continuum to add more tabs.</w:t>
+        <w:t xml:space="preserve"> add a bit more color to this. Go back to the Color menu and click below the continuum to add more tabs.</w:t>
       </w:r>
       <w:r>
         <w:rPr>
@@ -2820,13 +2691,14 @@
       </w:pPr>
       <w:r>
         <w:rPr>
+          <w:noProof/>
           <w:sz w:val="24"/>
           <w:szCs w:val="24"/>
         </w:rPr>
         <w:drawing>
-          <wp:inline distT="0" distB="0" distL="0" distR="0" wp14:anchorId="5C5243A7" wp14:editId="4CABE256">
+          <wp:inline distT="0" distB="0" distL="0" distR="0" wp14:anchorId="4A4AC6F7" wp14:editId="41ABF635">
             <wp:extent cx="4305901" cy="1028844"/>
-            <wp:effectExtent l="0" t="0" r="0" b="0"/>
+            <wp:effectExtent l="38100" t="38100" r="38100" b="38100"/>
             <wp:docPr id="9" name="Picture 9"/>
             <wp:cNvGraphicFramePr>
               <a:graphicFrameLocks xmlns:a="http://schemas.openxmlformats.org/drawingml/2006/main" noChangeAspect="1"/>
@@ -2852,6 +2724,18 @@
                     <a:prstGeom prst="rect">
                       <a:avLst/>
                     </a:prstGeom>
+                    <a:ln w="38100" cap="sq" cmpd="thickThin">
+                      <a:solidFill>
+                        <a:srgbClr val="000000"/>
+                      </a:solidFill>
+                      <a:prstDash val="solid"/>
+                      <a:miter lim="800000"/>
+                    </a:ln>
+                    <a:effectLst>
+                      <a:innerShdw blurRad="76200">
+                        <a:srgbClr val="000000"/>
+                      </a:innerShdw>
+                    </a:effectLst>
                   </pic:spPr>
                 </pic:pic>
               </a:graphicData>
@@ -2862,21 +2746,1153 @@
     </w:p>
     <w:p>
       <w:pPr>
+        <w:pStyle w:val="ListParagraph"/>
+        <w:rPr>
+          <w:sz w:val="24"/>
+          <w:szCs w:val="24"/>
+        </w:rPr>
+      </w:pPr>
+    </w:p>
+    <w:p>
+      <w:pPr>
+        <w:pStyle w:val="ListParagraph"/>
+        <w:numPr>
+          <w:ilvl w:val="0"/>
+          <w:numId w:val="1"/>
+        </w:numPr>
+        <w:rPr>
+          <w:sz w:val="24"/>
+          <w:szCs w:val="24"/>
+        </w:rPr>
+      </w:pPr>
+      <w:r>
+        <w:rPr>
+          <w:sz w:val="24"/>
+          <w:szCs w:val="24"/>
+        </w:rPr>
+        <w:t xml:space="preserve">To create this as a present </w:t>
+      </w:r>
+      <w:r>
+        <w:rPr>
+          <w:b/>
+          <w:bCs/>
+          <w:sz w:val="24"/>
+          <w:szCs w:val="24"/>
+        </w:rPr>
+        <w:t>click on the NEW button</w:t>
+      </w:r>
+      <w:r>
+        <w:rPr>
+          <w:sz w:val="24"/>
+          <w:szCs w:val="24"/>
+        </w:rPr>
+        <w:t xml:space="preserve"> at the bottom. That will save what we just created as a preset so that we can use it in the future.</w:t>
+      </w:r>
+    </w:p>
+    <w:p>
+      <w:pPr>
         <w:ind w:left="360"/>
-        <w:rPr>
-          <w:sz w:val="24"/>
-          <w:szCs w:val="24"/>
-        </w:rPr>
-      </w:pPr>
+        <w:jc w:val="center"/>
+        <w:rPr>
+          <w:sz w:val="24"/>
+          <w:szCs w:val="24"/>
+        </w:rPr>
+      </w:pPr>
+      <w:r>
+        <w:rPr>
+          <w:noProof/>
+        </w:rPr>
+        <mc:AlternateContent>
+          <mc:Choice Requires="wps">
+            <w:drawing>
+              <wp:anchor distT="0" distB="0" distL="114300" distR="114300" simplePos="0" relativeHeight="251660288" behindDoc="0" locked="0" layoutInCell="1" allowOverlap="1" wp14:anchorId="1CAE2AF7" wp14:editId="2DF66610">
+                <wp:simplePos x="0" y="0"/>
+                <wp:positionH relativeFrom="column">
+                  <wp:posOffset>955964</wp:posOffset>
+                </wp:positionH>
+                <wp:positionV relativeFrom="paragraph">
+                  <wp:posOffset>2422929</wp:posOffset>
+                </wp:positionV>
+                <wp:extent cx="1427018" cy="284018"/>
+                <wp:effectExtent l="19050" t="19050" r="40005" b="40005"/>
+                <wp:wrapNone/>
+                <wp:docPr id="11" name="Rectangle 11"/>
+                <wp:cNvGraphicFramePr/>
+                <a:graphic xmlns:a="http://schemas.openxmlformats.org/drawingml/2006/main">
+                  <a:graphicData uri="http://schemas.microsoft.com/office/word/2010/wordprocessingShape">
+                    <wps:wsp>
+                      <wps:cNvSpPr/>
+                      <wps:spPr>
+                        <a:xfrm>
+                          <a:off x="0" y="0"/>
+                          <a:ext cx="1427018" cy="284018"/>
+                        </a:xfrm>
+                        <a:prstGeom prst="rect">
+                          <a:avLst/>
+                        </a:prstGeom>
+                        <a:noFill/>
+                        <a:ln w="57150">
+                          <a:solidFill>
+                            <a:srgbClr val="00B050"/>
+                          </a:solidFill>
+                        </a:ln>
+                      </wps:spPr>
+                      <wps:style>
+                        <a:lnRef idx="2">
+                          <a:schemeClr val="accent1">
+                            <a:shade val="50000"/>
+                          </a:schemeClr>
+                        </a:lnRef>
+                        <a:fillRef idx="1">
+                          <a:schemeClr val="accent1"/>
+                        </a:fillRef>
+                        <a:effectRef idx="0">
+                          <a:schemeClr val="accent1"/>
+                        </a:effectRef>
+                        <a:fontRef idx="minor">
+                          <a:schemeClr val="lt1"/>
+                        </a:fontRef>
+                      </wps:style>
+                      <wps:bodyPr rot="0" spcFirstLastPara="0" vertOverflow="overflow" horzOverflow="overflow" vert="horz" wrap="square" lIns="91440" tIns="45720" rIns="91440" bIns="45720" numCol="1" spcCol="0" rtlCol="0" fromWordArt="0" anchor="ctr" anchorCtr="0" forceAA="0" compatLnSpc="1">
+                        <a:prstTxWarp prst="textNoShape">
+                          <a:avLst/>
+                        </a:prstTxWarp>
+                        <a:noAutofit/>
+                      </wps:bodyPr>
+                    </wps:wsp>
+                  </a:graphicData>
+                </a:graphic>
+              </wp:anchor>
+            </w:drawing>
+          </mc:Choice>
+          <mc:Fallback>
+            <w:pict>
+              <v:rect w14:anchorId="2C08B478" id="Rectangle 11" o:spid="_x0000_s1026" style="position:absolute;margin-left:75.25pt;margin-top:190.8pt;width:112.35pt;height:22.35pt;z-index:251660288;visibility:visible;mso-wrap-style:square;mso-wrap-distance-left:9pt;mso-wrap-distance-top:0;mso-wrap-distance-right:9pt;mso-wrap-distance-bottom:0;mso-position-horizontal:absolute;mso-position-horizontal-relative:text;mso-position-vertical:absolute;mso-position-vertical-relative:text;v-text-anchor:middle" o:gfxdata="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" filled="f" strokecolor="#00b050" strokeweight="4.5pt"/>
+            </w:pict>
+          </mc:Fallback>
+        </mc:AlternateContent>
+      </w:r>
+      <w:r>
+        <w:drawing>
+          <wp:inline distT="0" distB="0" distL="0" distR="0" wp14:anchorId="5BA1E773" wp14:editId="3DE20F41">
+            <wp:extent cx="4277322" cy="2867425"/>
+            <wp:effectExtent l="38100" t="38100" r="47625" b="47625"/>
+            <wp:docPr id="8" name="Picture 8"/>
+            <wp:cNvGraphicFramePr>
+              <a:graphicFrameLocks xmlns:a="http://schemas.openxmlformats.org/drawingml/2006/main" noChangeAspect="1"/>
+            </wp:cNvGraphicFramePr>
+            <a:graphic xmlns:a="http://schemas.openxmlformats.org/drawingml/2006/main">
+              <a:graphicData uri="http://schemas.openxmlformats.org/drawingml/2006/picture">
+                <pic:pic xmlns:pic="http://schemas.openxmlformats.org/drawingml/2006/picture">
+                  <pic:nvPicPr>
+                    <pic:cNvPr id="1" name=""/>
+                    <pic:cNvPicPr/>
+                  </pic:nvPicPr>
+                  <pic:blipFill>
+                    <a:blip r:embed="rId13"/>
+                    <a:stretch>
+                      <a:fillRect/>
+                    </a:stretch>
+                  </pic:blipFill>
+                  <pic:spPr>
+                    <a:xfrm>
+                      <a:off x="0" y="0"/>
+                      <a:ext cx="4277322" cy="2867425"/>
+                    </a:xfrm>
+                    <a:prstGeom prst="rect">
+                      <a:avLst/>
+                    </a:prstGeom>
+                    <a:ln w="38100" cap="sq" cmpd="thickThin">
+                      <a:solidFill>
+                        <a:srgbClr val="000000"/>
+                      </a:solidFill>
+                      <a:prstDash val="solid"/>
+                      <a:miter lim="800000"/>
+                    </a:ln>
+                    <a:effectLst>
+                      <a:innerShdw blurRad="76200">
+                        <a:srgbClr val="000000"/>
+                      </a:innerShdw>
+                    </a:effectLst>
+                  </pic:spPr>
+                </pic:pic>
+              </a:graphicData>
+            </a:graphic>
+          </wp:inline>
+        </w:drawing>
+      </w:r>
+    </w:p>
+    <w:p>
+      <w:pPr>
+        <w:pStyle w:val="ListParagraph"/>
+        <w:rPr>
+          <w:sz w:val="24"/>
+          <w:szCs w:val="24"/>
+        </w:rPr>
+      </w:pPr>
+    </w:p>
+    <w:p>
+      <w:pPr>
+        <w:pStyle w:val="ListParagraph"/>
+        <w:numPr>
+          <w:ilvl w:val="0"/>
+          <w:numId w:val="1"/>
+        </w:numPr>
+        <w:rPr>
+          <w:sz w:val="24"/>
+          <w:szCs w:val="24"/>
+        </w:rPr>
+      </w:pPr>
+      <w:r>
+        <w:rPr>
+          <w:sz w:val="24"/>
+          <w:szCs w:val="24"/>
+        </w:rPr>
+        <w:t xml:space="preserve">Right </w:t>
+      </w:r>
+      <w:proofErr w:type="gramStart"/>
+      <w:r>
+        <w:rPr>
+          <w:sz w:val="24"/>
+          <w:szCs w:val="24"/>
+        </w:rPr>
+        <w:t>now</w:t>
+      </w:r>
+      <w:proofErr w:type="gramEnd"/>
+      <w:r>
+        <w:rPr>
+          <w:sz w:val="24"/>
+          <w:szCs w:val="24"/>
+        </w:rPr>
+        <w:t xml:space="preserve"> the colors are blending by we can change the mode to FIXED and it will have colors of fixed length. </w:t>
+      </w:r>
+      <w:r>
+        <w:rPr>
+          <w:sz w:val="24"/>
+          <w:szCs w:val="24"/>
+        </w:rPr>
+        <w:t xml:space="preserve">I left mine in Blend mode cause </w:t>
+      </w:r>
+      <w:proofErr w:type="spellStart"/>
+      <w:r>
+        <w:rPr>
+          <w:sz w:val="24"/>
+          <w:szCs w:val="24"/>
+        </w:rPr>
+        <w:t>i</w:t>
+      </w:r>
+      <w:proofErr w:type="spellEnd"/>
+      <w:r>
+        <w:rPr>
+          <w:sz w:val="24"/>
+          <w:szCs w:val="24"/>
+        </w:rPr>
+        <w:t xml:space="preserve"> liked it better.</w:t>
+      </w:r>
     </w:p>
     <w:p>
       <w:pPr>
         <w:ind w:left="360"/>
-        <w:rPr>
-          <w:sz w:val="24"/>
-          <w:szCs w:val="24"/>
-        </w:rPr>
-      </w:pPr>
+        <w:jc w:val="center"/>
+        <w:rPr>
+          <w:sz w:val="24"/>
+          <w:szCs w:val="24"/>
+        </w:rPr>
+      </w:pPr>
+      <w:r>
+        <w:drawing>
+          <wp:anchor distT="0" distB="0" distL="114300" distR="114300" simplePos="0" relativeHeight="251662336" behindDoc="1" locked="0" layoutInCell="1" allowOverlap="1" wp14:anchorId="34709D63" wp14:editId="4DB3DF4D">
+            <wp:simplePos x="0" y="0"/>
+            <wp:positionH relativeFrom="column">
+              <wp:posOffset>3185968</wp:posOffset>
+            </wp:positionH>
+            <wp:positionV relativeFrom="paragraph">
+              <wp:posOffset>8370</wp:posOffset>
+            </wp:positionV>
+            <wp:extent cx="2299335" cy="1049020"/>
+            <wp:effectExtent l="0" t="0" r="5715" b="0"/>
+            <wp:wrapTight wrapText="bothSides">
+              <wp:wrapPolygon edited="0">
+                <wp:start x="0" y="0"/>
+                <wp:lineTo x="0" y="21182"/>
+                <wp:lineTo x="21475" y="21182"/>
+                <wp:lineTo x="21475" y="0"/>
+                <wp:lineTo x="0" y="0"/>
+              </wp:wrapPolygon>
+            </wp:wrapTight>
+            <wp:docPr id="13" name="Picture 13"/>
+            <wp:cNvGraphicFramePr>
+              <a:graphicFrameLocks xmlns:a="http://schemas.openxmlformats.org/drawingml/2006/main" noChangeAspect="1"/>
+            </wp:cNvGraphicFramePr>
+            <a:graphic xmlns:a="http://schemas.openxmlformats.org/drawingml/2006/main">
+              <a:graphicData uri="http://schemas.openxmlformats.org/drawingml/2006/picture">
+                <pic:pic xmlns:pic="http://schemas.openxmlformats.org/drawingml/2006/picture">
+                  <pic:nvPicPr>
+                    <pic:cNvPr id="1" name=""/>
+                    <pic:cNvPicPr/>
+                  </pic:nvPicPr>
+                  <pic:blipFill>
+                    <a:blip r:embed="rId14">
+                      <a:extLst>
+                        <a:ext uri="{28A0092B-C50C-407E-A947-70E740481C1C}">
+                          <a14:useLocalDpi xmlns:a14="http://schemas.microsoft.com/office/drawing/2010/main" val="0"/>
+                        </a:ext>
+                      </a:extLst>
+                    </a:blip>
+                    <a:stretch>
+                      <a:fillRect/>
+                    </a:stretch>
+                  </pic:blipFill>
+                  <pic:spPr>
+                    <a:xfrm>
+                      <a:off x="0" y="0"/>
+                      <a:ext cx="2299335" cy="1049020"/>
+                    </a:xfrm>
+                    <a:prstGeom prst="rect">
+                      <a:avLst/>
+                    </a:prstGeom>
+                  </pic:spPr>
+                </pic:pic>
+              </a:graphicData>
+            </a:graphic>
+          </wp:anchor>
+        </w:drawing>
+      </w:r>
+      <w:r>
+        <w:drawing>
+          <wp:anchor distT="0" distB="0" distL="114300" distR="114300" simplePos="0" relativeHeight="251661312" behindDoc="1" locked="0" layoutInCell="1" allowOverlap="1" wp14:anchorId="4975B569" wp14:editId="0C577508">
+            <wp:simplePos x="0" y="0"/>
+            <wp:positionH relativeFrom="column">
+              <wp:posOffset>221615</wp:posOffset>
+            </wp:positionH>
+            <wp:positionV relativeFrom="paragraph">
+              <wp:posOffset>8890</wp:posOffset>
+            </wp:positionV>
+            <wp:extent cx="2589530" cy="1038860"/>
+            <wp:effectExtent l="0" t="0" r="1270" b="8890"/>
+            <wp:wrapTight wrapText="bothSides">
+              <wp:wrapPolygon edited="0">
+                <wp:start x="0" y="0"/>
+                <wp:lineTo x="0" y="21389"/>
+                <wp:lineTo x="21452" y="21389"/>
+                <wp:lineTo x="21452" y="0"/>
+                <wp:lineTo x="0" y="0"/>
+              </wp:wrapPolygon>
+            </wp:wrapTight>
+            <wp:docPr id="12" name="Picture 12"/>
+            <wp:cNvGraphicFramePr>
+              <a:graphicFrameLocks xmlns:a="http://schemas.openxmlformats.org/drawingml/2006/main" noChangeAspect="1"/>
+            </wp:cNvGraphicFramePr>
+            <a:graphic xmlns:a="http://schemas.openxmlformats.org/drawingml/2006/main">
+              <a:graphicData uri="http://schemas.openxmlformats.org/drawingml/2006/picture">
+                <pic:pic xmlns:pic="http://schemas.openxmlformats.org/drawingml/2006/picture">
+                  <pic:nvPicPr>
+                    <pic:cNvPr id="1" name=""/>
+                    <pic:cNvPicPr/>
+                  </pic:nvPicPr>
+                  <pic:blipFill>
+                    <a:blip r:embed="rId15">
+                      <a:extLst>
+                        <a:ext uri="{28A0092B-C50C-407E-A947-70E740481C1C}">
+                          <a14:useLocalDpi xmlns:a14="http://schemas.microsoft.com/office/drawing/2010/main" val="0"/>
+                        </a:ext>
+                      </a:extLst>
+                    </a:blip>
+                    <a:stretch>
+                      <a:fillRect/>
+                    </a:stretch>
+                  </pic:blipFill>
+                  <pic:spPr>
+                    <a:xfrm>
+                      <a:off x="0" y="0"/>
+                      <a:ext cx="2589530" cy="1038860"/>
+                    </a:xfrm>
+                    <a:prstGeom prst="rect">
+                      <a:avLst/>
+                    </a:prstGeom>
+                  </pic:spPr>
+                </pic:pic>
+              </a:graphicData>
+            </a:graphic>
+            <wp14:sizeRelH relativeFrom="margin">
+              <wp14:pctWidth>0</wp14:pctWidth>
+            </wp14:sizeRelH>
+            <wp14:sizeRelV relativeFrom="margin">
+              <wp14:pctHeight>0</wp14:pctHeight>
+            </wp14:sizeRelV>
+          </wp:anchor>
+        </w:drawing>
+      </w:r>
+    </w:p>
+    <w:p>
+      <w:pPr>
+        <w:ind w:left="360"/>
+        <w:jc w:val="center"/>
+        <w:rPr>
+          <w:sz w:val="24"/>
+          <w:szCs w:val="24"/>
+        </w:rPr>
+      </w:pPr>
+    </w:p>
+    <w:p>
+      <w:pPr>
+        <w:ind w:left="360"/>
+        <w:rPr>
+          <w:sz w:val="24"/>
+          <w:szCs w:val="24"/>
+        </w:rPr>
+      </w:pPr>
+    </w:p>
+    <w:p>
+      <w:pPr>
+        <w:ind w:left="360"/>
+        <w:rPr>
+          <w:sz w:val="24"/>
+          <w:szCs w:val="24"/>
+        </w:rPr>
+      </w:pPr>
+    </w:p>
+    <w:p>
+      <w:pPr>
+        <w:pStyle w:val="ListParagraph"/>
+        <w:rPr>
+          <w:sz w:val="24"/>
+          <w:szCs w:val="24"/>
+        </w:rPr>
+      </w:pPr>
+    </w:p>
+    <w:p>
+      <w:pPr>
+        <w:pStyle w:val="ListParagraph"/>
+        <w:rPr>
+          <w:sz w:val="24"/>
+          <w:szCs w:val="24"/>
+        </w:rPr>
+      </w:pPr>
+    </w:p>
+    <w:p>
+      <w:pPr>
+        <w:pStyle w:val="ListParagraph"/>
+        <w:rPr>
+          <w:sz w:val="24"/>
+          <w:szCs w:val="24"/>
+        </w:rPr>
+      </w:pPr>
+    </w:p>
+    <w:p>
+      <w:pPr>
+        <w:pStyle w:val="ListParagraph"/>
+        <w:rPr>
+          <w:sz w:val="24"/>
+          <w:szCs w:val="24"/>
+        </w:rPr>
+      </w:pPr>
+    </w:p>
+    <w:p>
+      <w:pPr>
+        <w:pStyle w:val="ListParagraph"/>
+        <w:rPr>
+          <w:sz w:val="24"/>
+          <w:szCs w:val="24"/>
+        </w:rPr>
+      </w:pPr>
+    </w:p>
+    <w:p>
+      <w:pPr>
+        <w:pStyle w:val="ListParagraph"/>
+        <w:numPr>
+          <w:ilvl w:val="0"/>
+          <w:numId w:val="1"/>
+        </w:numPr>
+        <w:rPr>
+          <w:sz w:val="24"/>
+          <w:szCs w:val="24"/>
+        </w:rPr>
+      </w:pPr>
+      <w:r>
+        <w:rPr>
+          <w:sz w:val="24"/>
+          <w:szCs w:val="24"/>
+        </w:rPr>
+        <w:lastRenderedPageBreak/>
+        <w:t xml:space="preserve">I’m going to change the start speed since its coming out </w:t>
+      </w:r>
+      <w:proofErr w:type="gramStart"/>
+      <w:r>
+        <w:rPr>
+          <w:sz w:val="24"/>
+          <w:szCs w:val="24"/>
+        </w:rPr>
+        <w:t>pretty fast</w:t>
+      </w:r>
+      <w:proofErr w:type="gramEnd"/>
+      <w:r>
+        <w:rPr>
+          <w:sz w:val="24"/>
+          <w:szCs w:val="24"/>
+        </w:rPr>
+        <w:t xml:space="preserve">. I want to add some variation so click on the arrow next to </w:t>
+      </w:r>
+      <w:r>
+        <w:rPr>
+          <w:b/>
+          <w:bCs/>
+          <w:sz w:val="24"/>
+          <w:szCs w:val="24"/>
+        </w:rPr>
+        <w:t>Start Speed</w:t>
+      </w:r>
+      <w:r>
+        <w:rPr>
+          <w:sz w:val="24"/>
+          <w:szCs w:val="24"/>
+        </w:rPr>
+        <w:t xml:space="preserve"> and I’m going to choose </w:t>
+      </w:r>
+      <w:r>
+        <w:rPr>
+          <w:b/>
+          <w:bCs/>
+          <w:sz w:val="24"/>
+          <w:szCs w:val="24"/>
+        </w:rPr>
+        <w:t>Random Between Two Constants</w:t>
+      </w:r>
+      <w:r>
+        <w:rPr>
+          <w:sz w:val="24"/>
+          <w:szCs w:val="24"/>
+        </w:rPr>
+        <w:t>. What this means is each particle will have a random speed from 5 to 100.</w:t>
+      </w:r>
+    </w:p>
+    <w:p>
+      <w:pPr>
+        <w:ind w:left="360"/>
+        <w:jc w:val="center"/>
+        <w:rPr>
+          <w:sz w:val="24"/>
+          <w:szCs w:val="24"/>
+        </w:rPr>
+      </w:pPr>
+      <w:r>
+        <w:rPr>
+          <w:noProof/>
+        </w:rPr>
+        <mc:AlternateContent>
+          <mc:Choice Requires="wps">
+            <w:drawing>
+              <wp:anchor distT="0" distB="0" distL="114300" distR="114300" simplePos="0" relativeHeight="251663360" behindDoc="0" locked="0" layoutInCell="1" allowOverlap="1" wp14:anchorId="1078DCBB" wp14:editId="063F8F0D">
+                <wp:simplePos x="0" y="0"/>
+                <wp:positionH relativeFrom="column">
+                  <wp:posOffset>1073727</wp:posOffset>
+                </wp:positionH>
+                <wp:positionV relativeFrom="paragraph">
+                  <wp:posOffset>238529</wp:posOffset>
+                </wp:positionV>
+                <wp:extent cx="1260764" cy="964623"/>
+                <wp:effectExtent l="0" t="0" r="0" b="6985"/>
+                <wp:wrapNone/>
+                <wp:docPr id="15" name="Rectangle 15"/>
+                <wp:cNvGraphicFramePr/>
+                <a:graphic xmlns:a="http://schemas.openxmlformats.org/drawingml/2006/main">
+                  <a:graphicData uri="http://schemas.microsoft.com/office/word/2010/wordprocessingShape">
+                    <wps:wsp>
+                      <wps:cNvSpPr/>
+                      <wps:spPr>
+                        <a:xfrm>
+                          <a:off x="0" y="0"/>
+                          <a:ext cx="1260764" cy="964623"/>
+                        </a:xfrm>
+                        <a:prstGeom prst="rect">
+                          <a:avLst/>
+                        </a:prstGeom>
+                        <a:solidFill>
+                          <a:schemeClr val="accent3">
+                            <a:lumMod val="60000"/>
+                            <a:lumOff val="40000"/>
+                          </a:schemeClr>
+                        </a:solidFill>
+                        <a:ln>
+                          <a:noFill/>
+                        </a:ln>
+                      </wps:spPr>
+                      <wps:style>
+                        <a:lnRef idx="2">
+                          <a:schemeClr val="accent1">
+                            <a:shade val="50000"/>
+                          </a:schemeClr>
+                        </a:lnRef>
+                        <a:fillRef idx="1">
+                          <a:schemeClr val="accent1"/>
+                        </a:fillRef>
+                        <a:effectRef idx="0">
+                          <a:schemeClr val="accent1"/>
+                        </a:effectRef>
+                        <a:fontRef idx="minor">
+                          <a:schemeClr val="lt1"/>
+                        </a:fontRef>
+                      </wps:style>
+                      <wps:bodyPr rot="0" spcFirstLastPara="0" vertOverflow="overflow" horzOverflow="overflow" vert="horz" wrap="square" lIns="91440" tIns="45720" rIns="91440" bIns="45720" numCol="1" spcCol="0" rtlCol="0" fromWordArt="0" anchor="ctr" anchorCtr="0" forceAA="0" compatLnSpc="1">
+                        <a:prstTxWarp prst="textNoShape">
+                          <a:avLst/>
+                        </a:prstTxWarp>
+                        <a:noAutofit/>
+                      </wps:bodyPr>
+                    </wps:wsp>
+                  </a:graphicData>
+                </a:graphic>
+              </wp:anchor>
+            </w:drawing>
+          </mc:Choice>
+          <mc:Fallback>
+            <w:pict>
+              <v:rect w14:anchorId="1D17758F" id="Rectangle 15" o:spid="_x0000_s1026" style="position:absolute;margin-left:84.55pt;margin-top:18.8pt;width:99.25pt;height:75.95pt;z-index:251663360;visibility:visible;mso-wrap-style:square;mso-wrap-distance-left:9pt;mso-wrap-distance-top:0;mso-wrap-distance-right:9pt;mso-wrap-distance-bottom:0;mso-position-horizontal:absolute;mso-position-horizontal-relative:text;mso-position-vertical:absolute;mso-position-vertical-relative:text;v-text-anchor:middle" o:gfxdata="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" fillcolor="#c9c9c9 [1942]" stroked="f" strokeweight="1pt"/>
+            </w:pict>
+          </mc:Fallback>
+        </mc:AlternateContent>
+      </w:r>
+      <w:r>
+        <w:drawing>
+          <wp:inline distT="0" distB="0" distL="0" distR="0" wp14:anchorId="6EB531A2" wp14:editId="383DF46F">
+            <wp:extent cx="4010585" cy="1200318"/>
+            <wp:effectExtent l="0" t="0" r="0" b="0"/>
+            <wp:docPr id="14" name="Picture 14"/>
+            <wp:cNvGraphicFramePr>
+              <a:graphicFrameLocks xmlns:a="http://schemas.openxmlformats.org/drawingml/2006/main" noChangeAspect="1"/>
+            </wp:cNvGraphicFramePr>
+            <a:graphic xmlns:a="http://schemas.openxmlformats.org/drawingml/2006/main">
+              <a:graphicData uri="http://schemas.openxmlformats.org/drawingml/2006/picture">
+                <pic:pic xmlns:pic="http://schemas.openxmlformats.org/drawingml/2006/picture">
+                  <pic:nvPicPr>
+                    <pic:cNvPr id="1" name=""/>
+                    <pic:cNvPicPr/>
+                  </pic:nvPicPr>
+                  <pic:blipFill>
+                    <a:blip r:embed="rId16"/>
+                    <a:stretch>
+                      <a:fillRect/>
+                    </a:stretch>
+                  </pic:blipFill>
+                  <pic:spPr>
+                    <a:xfrm>
+                      <a:off x="0" y="0"/>
+                      <a:ext cx="4010585" cy="1200318"/>
+                    </a:xfrm>
+                    <a:prstGeom prst="rect">
+                      <a:avLst/>
+                    </a:prstGeom>
+                  </pic:spPr>
+                </pic:pic>
+              </a:graphicData>
+            </a:graphic>
+          </wp:inline>
+        </w:drawing>
+      </w:r>
+    </w:p>
+    <w:p>
+      <w:pPr>
+        <w:ind w:left="720"/>
+        <w:rPr>
+          <w:sz w:val="24"/>
+          <w:szCs w:val="24"/>
+        </w:rPr>
+      </w:pPr>
+      <w:r>
+        <w:rPr>
+          <w:sz w:val="24"/>
+          <w:szCs w:val="24"/>
+        </w:rPr>
+        <w:t xml:space="preserve">Change the </w:t>
+      </w:r>
+      <w:r>
+        <w:rPr>
+          <w:b/>
+          <w:bCs/>
+          <w:sz w:val="24"/>
+          <w:szCs w:val="24"/>
+        </w:rPr>
+        <w:t>Start Speed</w:t>
+      </w:r>
+      <w:r>
+        <w:rPr>
+          <w:sz w:val="24"/>
+          <w:szCs w:val="24"/>
+        </w:rPr>
+        <w:t xml:space="preserve"> values to 5 – 50 and click play on the Particles.</w:t>
+      </w:r>
+    </w:p>
+    <w:p>
+      <w:pPr>
+        <w:rPr>
+          <w:sz w:val="24"/>
+          <w:szCs w:val="24"/>
+        </w:rPr>
+      </w:pPr>
+    </w:p>
+    <w:p>
+      <w:pPr>
+        <w:pStyle w:val="ListParagraph"/>
+        <w:numPr>
+          <w:ilvl w:val="0"/>
+          <w:numId w:val="1"/>
+        </w:numPr>
+        <w:rPr>
+          <w:sz w:val="24"/>
+          <w:szCs w:val="24"/>
+        </w:rPr>
+      </w:pPr>
+      <w:r>
+        <w:rPr>
+          <w:sz w:val="24"/>
+          <w:szCs w:val="24"/>
+        </w:rPr>
+        <w:t xml:space="preserve">We’re going to do the same thing with the size of the particles. Click on the arrow next to </w:t>
+      </w:r>
+      <w:r>
+        <w:rPr>
+          <w:b/>
+          <w:bCs/>
+          <w:sz w:val="24"/>
+          <w:szCs w:val="24"/>
+        </w:rPr>
+        <w:t>Start Size</w:t>
+      </w:r>
+      <w:r>
+        <w:rPr>
+          <w:b/>
+          <w:bCs/>
+          <w:sz w:val="24"/>
+          <w:szCs w:val="24"/>
+        </w:rPr>
+        <w:t xml:space="preserve"> </w:t>
+      </w:r>
+      <w:r>
+        <w:rPr>
+          <w:sz w:val="24"/>
+          <w:szCs w:val="24"/>
+        </w:rPr>
+        <w:t>and choose Random Between Two Constants.</w:t>
+      </w:r>
+      <w:r>
+        <w:rPr>
+          <w:sz w:val="24"/>
+          <w:szCs w:val="24"/>
+        </w:rPr>
+        <w:t xml:space="preserve"> Set the range from </w:t>
+      </w:r>
+      <w:r>
+        <w:rPr>
+          <w:b/>
+          <w:bCs/>
+          <w:sz w:val="24"/>
+          <w:szCs w:val="24"/>
+        </w:rPr>
+        <w:t>1 to 2</w:t>
+      </w:r>
+      <w:r>
+        <w:rPr>
+          <w:sz w:val="24"/>
+          <w:szCs w:val="24"/>
+        </w:rPr>
+        <w:t>.</w:t>
+      </w:r>
+    </w:p>
+    <w:p>
+      <w:pPr>
+        <w:ind w:left="360"/>
+        <w:jc w:val="center"/>
+        <w:rPr>
+          <w:sz w:val="24"/>
+          <w:szCs w:val="24"/>
+        </w:rPr>
+      </w:pPr>
+      <w:r>
+        <w:rPr>
+          <w:noProof/>
+        </w:rPr>
+        <mc:AlternateContent>
+          <mc:Choice Requires="wps">
+            <w:drawing>
+              <wp:anchor distT="0" distB="0" distL="114300" distR="114300" simplePos="0" relativeHeight="251665408" behindDoc="0" locked="0" layoutInCell="1" allowOverlap="1" wp14:anchorId="68AC9EE7" wp14:editId="0A7DA748">
+                <wp:simplePos x="0" y="0"/>
+                <wp:positionH relativeFrom="column">
+                  <wp:posOffset>1115291</wp:posOffset>
+                </wp:positionH>
+                <wp:positionV relativeFrom="paragraph">
+                  <wp:posOffset>202739</wp:posOffset>
+                </wp:positionV>
+                <wp:extent cx="1211984" cy="914400"/>
+                <wp:effectExtent l="0" t="0" r="7620" b="0"/>
+                <wp:wrapNone/>
+                <wp:docPr id="17" name="Rectangle 17"/>
+                <wp:cNvGraphicFramePr/>
+                <a:graphic xmlns:a="http://schemas.openxmlformats.org/drawingml/2006/main">
+                  <a:graphicData uri="http://schemas.microsoft.com/office/word/2010/wordprocessingShape">
+                    <wps:wsp>
+                      <wps:cNvSpPr/>
+                      <wps:spPr>
+                        <a:xfrm>
+                          <a:off x="0" y="0"/>
+                          <a:ext cx="1211984" cy="914400"/>
+                        </a:xfrm>
+                        <a:prstGeom prst="rect">
+                          <a:avLst/>
+                        </a:prstGeom>
+                        <a:solidFill>
+                          <a:schemeClr val="accent3">
+                            <a:lumMod val="60000"/>
+                            <a:lumOff val="40000"/>
+                          </a:schemeClr>
+                        </a:solidFill>
+                        <a:ln>
+                          <a:noFill/>
+                        </a:ln>
+                      </wps:spPr>
+                      <wps:style>
+                        <a:lnRef idx="2">
+                          <a:schemeClr val="accent1">
+                            <a:shade val="50000"/>
+                          </a:schemeClr>
+                        </a:lnRef>
+                        <a:fillRef idx="1">
+                          <a:schemeClr val="accent1"/>
+                        </a:fillRef>
+                        <a:effectRef idx="0">
+                          <a:schemeClr val="accent1"/>
+                        </a:effectRef>
+                        <a:fontRef idx="minor">
+                          <a:schemeClr val="lt1"/>
+                        </a:fontRef>
+                      </wps:style>
+                      <wps:bodyPr rot="0" spcFirstLastPara="0" vertOverflow="overflow" horzOverflow="overflow" vert="horz" wrap="square" lIns="91440" tIns="45720" rIns="91440" bIns="45720" numCol="1" spcCol="0" rtlCol="0" fromWordArt="0" anchor="ctr" anchorCtr="0" forceAA="0" compatLnSpc="1">
+                        <a:prstTxWarp prst="textNoShape">
+                          <a:avLst/>
+                        </a:prstTxWarp>
+                        <a:noAutofit/>
+                      </wps:bodyPr>
+                    </wps:wsp>
+                  </a:graphicData>
+                </a:graphic>
+                <wp14:sizeRelH relativeFrom="margin">
+                  <wp14:pctWidth>0</wp14:pctWidth>
+                </wp14:sizeRelH>
+                <wp14:sizeRelV relativeFrom="margin">
+                  <wp14:pctHeight>0</wp14:pctHeight>
+                </wp14:sizeRelV>
+              </wp:anchor>
+            </w:drawing>
+          </mc:Choice>
+          <mc:Fallback>
+            <w:pict>
+              <v:rect w14:anchorId="50CDDB7C" id="Rectangle 17" o:spid="_x0000_s1026" style="position:absolute;margin-left:87.8pt;margin-top:15.95pt;width:95.45pt;height:1in;z-index:251665408;visibility:visible;mso-wrap-style:square;mso-width-percent:0;mso-height-percent:0;mso-wrap-distance-left:9pt;mso-wrap-distance-top:0;mso-wrap-distance-right:9pt;mso-wrap-distance-bottom:0;mso-position-horizontal:absolute;mso-position-horizontal-relative:text;mso-position-vertical:absolute;mso-position-vertical-relative:text;mso-width-percent:0;mso-height-percent:0;mso-width-relative:margin;mso-height-relative:margin;v-text-anchor:middle" o:gfxdata="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" fillcolor="#c9c9c9 [1942]" stroked="f" strokeweight="1pt"/>
+            </w:pict>
+          </mc:Fallback>
+        </mc:AlternateContent>
+      </w:r>
+      <w:r>
+        <w:drawing>
+          <wp:inline distT="0" distB="0" distL="0" distR="0" wp14:anchorId="5BBCB19E" wp14:editId="70F6DCDA">
+            <wp:extent cx="3962953" cy="1124107"/>
+            <wp:effectExtent l="0" t="0" r="0" b="0"/>
+            <wp:docPr id="16" name="Picture 16"/>
+            <wp:cNvGraphicFramePr>
+              <a:graphicFrameLocks xmlns:a="http://schemas.openxmlformats.org/drawingml/2006/main" noChangeAspect="1"/>
+            </wp:cNvGraphicFramePr>
+            <a:graphic xmlns:a="http://schemas.openxmlformats.org/drawingml/2006/main">
+              <a:graphicData uri="http://schemas.openxmlformats.org/drawingml/2006/picture">
+                <pic:pic xmlns:pic="http://schemas.openxmlformats.org/drawingml/2006/picture">
+                  <pic:nvPicPr>
+                    <pic:cNvPr id="1" name=""/>
+                    <pic:cNvPicPr/>
+                  </pic:nvPicPr>
+                  <pic:blipFill>
+                    <a:blip r:embed="rId17"/>
+                    <a:stretch>
+                      <a:fillRect/>
+                    </a:stretch>
+                  </pic:blipFill>
+                  <pic:spPr>
+                    <a:xfrm>
+                      <a:off x="0" y="0"/>
+                      <a:ext cx="3962953" cy="1124107"/>
+                    </a:xfrm>
+                    <a:prstGeom prst="rect">
+                      <a:avLst/>
+                    </a:prstGeom>
+                  </pic:spPr>
+                </pic:pic>
+              </a:graphicData>
+            </a:graphic>
+          </wp:inline>
+        </w:drawing>
+      </w:r>
+    </w:p>
+    <w:p>
+      <w:pPr>
+        <w:ind w:left="360"/>
+        <w:jc w:val="center"/>
+        <w:rPr>
+          <w:sz w:val="24"/>
+          <w:szCs w:val="24"/>
+        </w:rPr>
+      </w:pPr>
+      <w:r>
+        <w:rPr>
+          <w:sz w:val="24"/>
+          <w:szCs w:val="24"/>
+        </w:rPr>
+        <w:drawing>
+          <wp:anchor distT="0" distB="0" distL="114300" distR="114300" simplePos="0" relativeHeight="251666432" behindDoc="1" locked="0" layoutInCell="1" allowOverlap="1" wp14:anchorId="7B75DC53" wp14:editId="5D5B578A">
+            <wp:simplePos x="0" y="0"/>
+            <wp:positionH relativeFrom="margin">
+              <wp:posOffset>1634374</wp:posOffset>
+            </wp:positionH>
+            <wp:positionV relativeFrom="paragraph">
+              <wp:posOffset>461933</wp:posOffset>
+            </wp:positionV>
+            <wp:extent cx="2929890" cy="2272665"/>
+            <wp:effectExtent l="0" t="0" r="3810" b="0"/>
+            <wp:wrapTight wrapText="bothSides">
+              <wp:wrapPolygon edited="0">
+                <wp:start x="0" y="0"/>
+                <wp:lineTo x="0" y="21365"/>
+                <wp:lineTo x="21488" y="21365"/>
+                <wp:lineTo x="21488" y="0"/>
+                <wp:lineTo x="0" y="0"/>
+              </wp:wrapPolygon>
+            </wp:wrapTight>
+            <wp:docPr id="18" name="Picture 18"/>
+            <wp:cNvGraphicFramePr>
+              <a:graphicFrameLocks xmlns:a="http://schemas.openxmlformats.org/drawingml/2006/main" noChangeAspect="1"/>
+            </wp:cNvGraphicFramePr>
+            <a:graphic xmlns:a="http://schemas.openxmlformats.org/drawingml/2006/main">
+              <a:graphicData uri="http://schemas.openxmlformats.org/drawingml/2006/picture">
+                <pic:pic xmlns:pic="http://schemas.openxmlformats.org/drawingml/2006/picture">
+                  <pic:nvPicPr>
+                    <pic:cNvPr id="1" name=""/>
+                    <pic:cNvPicPr/>
+                  </pic:nvPicPr>
+                  <pic:blipFill>
+                    <a:blip r:embed="rId18">
+                      <a:extLst>
+                        <a:ext uri="{28A0092B-C50C-407E-A947-70E740481C1C}">
+                          <a14:useLocalDpi xmlns:a14="http://schemas.microsoft.com/office/drawing/2010/main" val="0"/>
+                        </a:ext>
+                      </a:extLst>
+                    </a:blip>
+                    <a:stretch>
+                      <a:fillRect/>
+                    </a:stretch>
+                  </pic:blipFill>
+                  <pic:spPr>
+                    <a:xfrm>
+                      <a:off x="0" y="0"/>
+                      <a:ext cx="2929890" cy="2272665"/>
+                    </a:xfrm>
+                    <a:prstGeom prst="rect">
+                      <a:avLst/>
+                    </a:prstGeom>
+                  </pic:spPr>
+                </pic:pic>
+              </a:graphicData>
+            </a:graphic>
+            <wp14:sizeRelH relativeFrom="margin">
+              <wp14:pctWidth>0</wp14:pctWidth>
+            </wp14:sizeRelH>
+            <wp14:sizeRelV relativeFrom="margin">
+              <wp14:pctHeight>0</wp14:pctHeight>
+            </wp14:sizeRelV>
+          </wp:anchor>
+        </w:drawing>
+      </w:r>
+      <w:r>
+        <w:rPr>
+          <w:sz w:val="24"/>
+          <w:szCs w:val="24"/>
+        </w:rPr>
+        <w:t xml:space="preserve">If you want to create a </w:t>
+      </w:r>
+      <w:proofErr w:type="gramStart"/>
+      <w:r>
+        <w:rPr>
+          <w:sz w:val="24"/>
+          <w:szCs w:val="24"/>
+        </w:rPr>
+        <w:t>more blurry</w:t>
+      </w:r>
+      <w:proofErr w:type="gramEnd"/>
+      <w:r>
+        <w:rPr>
+          <w:sz w:val="24"/>
+          <w:szCs w:val="24"/>
+        </w:rPr>
+        <w:t xml:space="preserve"> look change the range to 1-5. I ended up choosing this route </w:t>
+      </w:r>
+      <w:proofErr w:type="gramStart"/>
+      <w:r>
+        <w:rPr>
+          <w:sz w:val="24"/>
+          <w:szCs w:val="24"/>
+        </w:rPr>
+        <w:t>cause</w:t>
+      </w:r>
+      <w:proofErr w:type="gramEnd"/>
+      <w:r>
+        <w:rPr>
+          <w:sz w:val="24"/>
+          <w:szCs w:val="24"/>
+        </w:rPr>
+        <w:t xml:space="preserve"> I really liked how my explosion looked.</w:t>
+      </w:r>
+    </w:p>
+    <w:p>
+      <w:pPr>
+        <w:ind w:left="360"/>
+        <w:jc w:val="center"/>
+        <w:rPr>
+          <w:sz w:val="24"/>
+          <w:szCs w:val="24"/>
+        </w:rPr>
+      </w:pPr>
+    </w:p>
+    <w:p>
+      <w:pPr>
+        <w:ind w:left="360"/>
+        <w:jc w:val="center"/>
+        <w:rPr>
+          <w:sz w:val="24"/>
+          <w:szCs w:val="24"/>
+        </w:rPr>
+      </w:pPr>
+    </w:p>
+    <w:p>
+      <w:pPr>
+        <w:ind w:left="360"/>
+        <w:jc w:val="center"/>
+        <w:rPr>
+          <w:sz w:val="24"/>
+          <w:szCs w:val="24"/>
+        </w:rPr>
+      </w:pPr>
+    </w:p>
+    <w:p>
+      <w:pPr>
+        <w:ind w:left="360"/>
+        <w:jc w:val="center"/>
+        <w:rPr>
+          <w:sz w:val="24"/>
+          <w:szCs w:val="24"/>
+        </w:rPr>
+      </w:pPr>
+    </w:p>
+    <w:p>
+      <w:pPr>
+        <w:ind w:left="360"/>
+        <w:jc w:val="center"/>
+        <w:rPr>
+          <w:sz w:val="24"/>
+          <w:szCs w:val="24"/>
+        </w:rPr>
+      </w:pPr>
+    </w:p>
+    <w:p>
+      <w:pPr>
+        <w:ind w:left="360"/>
+        <w:jc w:val="center"/>
+        <w:rPr>
+          <w:sz w:val="24"/>
+          <w:szCs w:val="24"/>
+        </w:rPr>
+      </w:pPr>
+    </w:p>
+    <w:p>
+      <w:pPr>
+        <w:ind w:left="360"/>
+        <w:jc w:val="center"/>
+        <w:rPr>
+          <w:sz w:val="24"/>
+          <w:szCs w:val="24"/>
+        </w:rPr>
+      </w:pPr>
+    </w:p>
+    <w:p>
+      <w:pPr>
+        <w:ind w:left="360"/>
+        <w:jc w:val="center"/>
+        <w:rPr>
+          <w:sz w:val="24"/>
+          <w:szCs w:val="24"/>
+        </w:rPr>
+      </w:pPr>
+    </w:p>
+    <w:p>
+      <w:pPr>
+        <w:pStyle w:val="ListParagraph"/>
+        <w:numPr>
+          <w:ilvl w:val="0"/>
+          <w:numId w:val="1"/>
+        </w:numPr>
+        <w:rPr>
+          <w:sz w:val="24"/>
+          <w:szCs w:val="24"/>
+        </w:rPr>
+      </w:pPr>
+      <w:r>
+        <w:rPr>
+          <w:sz w:val="24"/>
+          <w:szCs w:val="24"/>
+        </w:rPr>
+        <w:t xml:space="preserve">Last thing is I’m going to turn off </w:t>
+      </w:r>
+      <w:r>
+        <w:rPr>
+          <w:b/>
+          <w:bCs/>
+          <w:sz w:val="24"/>
+          <w:szCs w:val="24"/>
+        </w:rPr>
+        <w:t>Play on Awake</w:t>
+      </w:r>
+      <w:r>
+        <w:rPr>
+          <w:sz w:val="24"/>
+          <w:szCs w:val="24"/>
+        </w:rPr>
+        <w:t xml:space="preserve"> </w:t>
+      </w:r>
+      <w:r>
+        <w:rPr>
+          <w:sz w:val="24"/>
+          <w:szCs w:val="24"/>
+        </w:rPr>
+        <w:t>because we don't want this to be triggering as soon as our game starts.</w:t>
+      </w:r>
+      <w:r>
+        <w:rPr>
+          <w:sz w:val="24"/>
+          <w:szCs w:val="24"/>
+        </w:rPr>
+        <w:t xml:space="preserve"> Also </w:t>
+      </w:r>
+      <w:r>
+        <w:rPr>
+          <w:b/>
+          <w:bCs/>
+          <w:sz w:val="24"/>
+          <w:szCs w:val="24"/>
+        </w:rPr>
+        <w:t>change Simulation Space to World</w:t>
+      </w:r>
+      <w:r>
+        <w:rPr>
+          <w:b/>
+          <w:bCs/>
+          <w:sz w:val="24"/>
+          <w:szCs w:val="24"/>
+        </w:rPr>
+        <w:t>.</w:t>
+      </w:r>
     </w:p>
     <w:sectPr>
       <w:pgSz w:w="12240" w:h="15840"/>
@@ -2889,7 +3905,7 @@
 </file>
 
 <file path=word/numbering.xml><?xml version="1.0" encoding="utf-8"?>
-<w:numbering xmlns:wpc="http://schemas.microsoft.com/office/word/2010/wordprocessingCanvas" xmlns:cx="http://schemas.microsoft.com/office/drawing/2014/chartex" xmlns:mc="http://schemas.openxmlformats.org/markup-compatibility/2006" xmlns:o="urn:schemas-microsoft-com:office:office" xmlns:r="http://schemas.openxmlformats.org/officeDocument/2006/relationships" xmlns:m="http://schemas.openxmlformats.org/officeDocument/2006/math" xmlns:v="urn:schemas-microsoft-com:vml" xmlns:wp14="http://schemas.microsoft.com/office/word/2010/wordprocessingDrawing" xmlns:wp="http://schemas.openxmlformats.org/drawingml/2006/wordprocessingDrawing" xmlns:w10="urn:schemas-microsoft-com:office:word" xmlns:w="http://schemas.openxmlformats.org/wordprocessingml/2006/main" xmlns:w14="http://schemas.microsoft.com/office/word/2010/wordml" xmlns:w15="http://schemas.microsoft.com/office/word/2012/wordml" xmlns:w16se="http://schemas.microsoft.com/office/word/2015/wordml/symex" xmlns:wpg="http://schemas.microsoft.com/office/word/2010/wordprocessingGroup" xmlns:wpi="http://schemas.microsoft.com/office/word/2010/wordprocessingInk" xmlns:wne="http://schemas.microsoft.com/office/word/2006/wordml" xmlns:wps="http://schemas.microsoft.com/office/word/2010/wordprocessingShape" mc:Ignorable="w14 w15 w16se wp14">
+<w:numbering xmlns:wpc="http://schemas.microsoft.com/office/word/2010/wordprocessingCanvas" xmlns:cx="http://schemas.microsoft.com/office/drawing/2014/chartex" xmlns:cx1="http://schemas.microsoft.com/office/drawing/2015/9/8/chartex" xmlns:cx2="http://schemas.microsoft.com/office/drawing/2015/10/21/chartex" xmlns:cx3="http://schemas.microsoft.com/office/drawing/2016/5/9/chartex" xmlns:cx4="http://schemas.microsoft.com/office/drawing/2016/5/10/chartex" xmlns:cx5="http://schemas.microsoft.com/office/drawing/2016/5/11/chartex" xmlns:cx6="http://schemas.microsoft.com/office/drawing/2016/5/12/chartex" xmlns:cx7="http://schemas.microsoft.com/office/drawing/2016/5/13/chartex" xmlns:cx8="http://schemas.microsoft.com/office/drawing/2016/5/14/chartex" xmlns:mc="http://schemas.openxmlformats.org/markup-compatibility/2006" xmlns:aink="http://schemas.microsoft.com/office/drawing/2016/ink" xmlns:am3d="http://schemas.microsoft.com/office/drawing/2017/model3d" xmlns:o="urn:schemas-microsoft-com:office:office" xmlns:r="http://schemas.openxmlformats.org/officeDocument/2006/relationships" xmlns:m="http://schemas.openxmlformats.org/officeDocument/2006/math" xmlns:v="urn:schemas-microsoft-com:vml" xmlns:wp14="http://schemas.microsoft.com/office/word/2010/wordprocessingDrawing" xmlns:wp="http://schemas.openxmlformats.org/drawingml/2006/wordprocessingDrawing" xmlns:w10="urn:schemas-microsoft-com:office:word" xmlns:w="http://schemas.openxmlformats.org/wordprocessingml/2006/main" xmlns:w14="http://schemas.microsoft.com/office/word/2010/wordml" xmlns:w15="http://schemas.microsoft.com/office/word/2012/wordml" xmlns:w16cex="http://schemas.microsoft.com/office/word/2018/wordml/cex" xmlns:w16cid="http://schemas.microsoft.com/office/word/2016/wordml/cid" xmlns:w16="http://schemas.microsoft.com/office/word/2018/wordml" xmlns:w16se="http://schemas.microsoft.com/office/word/2015/wordml/symex" xmlns:wpg="http://schemas.microsoft.com/office/word/2010/wordprocessingGroup" xmlns:wpi="http://schemas.microsoft.com/office/word/2010/wordprocessingInk" xmlns:wne="http://schemas.microsoft.com/office/word/2006/wordml" xmlns:wps="http://schemas.microsoft.com/office/word/2010/wordprocessingShape" mc:Ignorable="w14 w15 w16se w16cid w16 w16cex wp14">
   <w:abstractNum w:abstractNumId="0" w15:restartNumberingAfterBreak="0">
     <w:nsid w:val="19797F37"/>
     <w:multiLevelType w:val="hybridMultilevel"/>
@@ -3243,7 +4259,7 @@
   <w:abstractNum w:abstractNumId="4" w15:restartNumberingAfterBreak="0">
     <w:nsid w:val="4EBC34F5"/>
     <w:multiLevelType w:val="hybridMultilevel"/>
-    <w:tmpl w:val="4392A6DC"/>
+    <w:tmpl w:val="3A1A526C"/>
     <w:lvl w:ilvl="0" w:tplc="B7FE1570">
       <w:start w:val="1"/>
       <w:numFmt w:val="decimal"/>
@@ -3326,6 +4342,92 @@
       <w:lvlJc w:val="right"/>
       <w:pPr>
         <w:ind w:left="6480" w:hanging="180"/>
+      </w:pPr>
+    </w:lvl>
+  </w:abstractNum>
+  <w:abstractNum w:abstractNumId="5" w15:restartNumberingAfterBreak="0">
+    <w:nsid w:val="66BE5ABD"/>
+    <w:multiLevelType w:val="hybridMultilevel"/>
+    <w:tmpl w:val="B7666D4A"/>
+    <w:lvl w:ilvl="0" w:tplc="0409000F">
+      <w:start w:val="1"/>
+      <w:numFmt w:val="decimal"/>
+      <w:lvlText w:val="%1."/>
+      <w:lvlJc w:val="left"/>
+      <w:pPr>
+        <w:ind w:left="1440" w:hanging="360"/>
+      </w:pPr>
+    </w:lvl>
+    <w:lvl w:ilvl="1" w:tplc="04090019" w:tentative="1">
+      <w:start w:val="1"/>
+      <w:numFmt w:val="lowerLetter"/>
+      <w:lvlText w:val="%2."/>
+      <w:lvlJc w:val="left"/>
+      <w:pPr>
+        <w:ind w:left="2160" w:hanging="360"/>
+      </w:pPr>
+    </w:lvl>
+    <w:lvl w:ilvl="2" w:tplc="0409001B" w:tentative="1">
+      <w:start w:val="1"/>
+      <w:numFmt w:val="lowerRoman"/>
+      <w:lvlText w:val="%3."/>
+      <w:lvlJc w:val="right"/>
+      <w:pPr>
+        <w:ind w:left="2880" w:hanging="180"/>
+      </w:pPr>
+    </w:lvl>
+    <w:lvl w:ilvl="3" w:tplc="0409000F" w:tentative="1">
+      <w:start w:val="1"/>
+      <w:numFmt w:val="decimal"/>
+      <w:lvlText w:val="%4."/>
+      <w:lvlJc w:val="left"/>
+      <w:pPr>
+        <w:ind w:left="3600" w:hanging="360"/>
+      </w:pPr>
+    </w:lvl>
+    <w:lvl w:ilvl="4" w:tplc="04090019" w:tentative="1">
+      <w:start w:val="1"/>
+      <w:numFmt w:val="lowerLetter"/>
+      <w:lvlText w:val="%5."/>
+      <w:lvlJc w:val="left"/>
+      <w:pPr>
+        <w:ind w:left="4320" w:hanging="360"/>
+      </w:pPr>
+    </w:lvl>
+    <w:lvl w:ilvl="5" w:tplc="0409001B" w:tentative="1">
+      <w:start w:val="1"/>
+      <w:numFmt w:val="lowerRoman"/>
+      <w:lvlText w:val="%6."/>
+      <w:lvlJc w:val="right"/>
+      <w:pPr>
+        <w:ind w:left="5040" w:hanging="180"/>
+      </w:pPr>
+    </w:lvl>
+    <w:lvl w:ilvl="6" w:tplc="0409000F" w:tentative="1">
+      <w:start w:val="1"/>
+      <w:numFmt w:val="decimal"/>
+      <w:lvlText w:val="%7."/>
+      <w:lvlJc w:val="left"/>
+      <w:pPr>
+        <w:ind w:left="5760" w:hanging="360"/>
+      </w:pPr>
+    </w:lvl>
+    <w:lvl w:ilvl="7" w:tplc="04090019" w:tentative="1">
+      <w:start w:val="1"/>
+      <w:numFmt w:val="lowerLetter"/>
+      <w:lvlText w:val="%8."/>
+      <w:lvlJc w:val="left"/>
+      <w:pPr>
+        <w:ind w:left="6480" w:hanging="360"/>
+      </w:pPr>
+    </w:lvl>
+    <w:lvl w:ilvl="8" w:tplc="0409001B" w:tentative="1">
+      <w:start w:val="1"/>
+      <w:numFmt w:val="lowerRoman"/>
+      <w:lvlText w:val="%9."/>
+      <w:lvlJc w:val="right"/>
+      <w:pPr>
+        <w:ind w:left="7200" w:hanging="180"/>
       </w:pPr>
     </w:lvl>
   </w:abstractNum>
@@ -3344,11 +4446,14 @@
   <w:num w:numId="5">
     <w:abstractNumId w:val="3"/>
   </w:num>
+  <w:num w:numId="6">
+    <w:abstractNumId w:val="5"/>
+  </w:num>
 </w:numbering>
 </file>
 
 <file path=word/styles.xml><?xml version="1.0" encoding="utf-8"?>
-<w:styles xmlns:mc="http://schemas.openxmlformats.org/markup-compatibility/2006" xmlns:r="http://schemas.openxmlformats.org/officeDocument/2006/relationships" xmlns:w="http://schemas.openxmlformats.org/wordprocessingml/2006/main" xmlns:w14="http://schemas.microsoft.com/office/word/2010/wordml" xmlns:w15="http://schemas.microsoft.com/office/word/2012/wordml" xmlns:w16se="http://schemas.microsoft.com/office/word/2015/wordml/symex" mc:Ignorable="w14 w15 w16se">
+<w:styles xmlns:mc="http://schemas.openxmlformats.org/markup-compatibility/2006" xmlns:r="http://schemas.openxmlformats.org/officeDocument/2006/relationships" xmlns:w="http://schemas.openxmlformats.org/wordprocessingml/2006/main" xmlns:w14="http://schemas.microsoft.com/office/word/2010/wordml" xmlns:w15="http://schemas.microsoft.com/office/word/2012/wordml" xmlns:w16cex="http://schemas.microsoft.com/office/word/2018/wordml/cex" xmlns:w16cid="http://schemas.microsoft.com/office/word/2016/wordml/cid" xmlns:w16="http://schemas.microsoft.com/office/word/2018/wordml" xmlns:w16se="http://schemas.microsoft.com/office/word/2015/wordml/symex" mc:Ignorable="w14 w15 w16se w16cid w16 w16cex">
   <w:docDefaults>
     <w:rPrDefault>
       <w:rPr>
@@ -3364,7 +4469,7 @@
       </w:pPr>
     </w:pPrDefault>
   </w:docDefaults>
-  <w:latentStyles w:defLockedState="0" w:defUIPriority="99" w:defSemiHidden="0" w:defUnhideWhenUsed="0" w:defQFormat="0" w:count="371">
+  <w:latentStyles w:defLockedState="0" w:defUIPriority="99" w:defSemiHidden="0" w:defUnhideWhenUsed="0" w:defQFormat="0" w:count="376">
     <w:lsdException w:name="Normal" w:uiPriority="0" w:qFormat="1"/>
     <w:lsdException w:name="heading 1" w:uiPriority="9" w:qFormat="1"/>
     <w:lsdException w:name="heading 2" w:semiHidden="1" w:uiPriority="9" w:unhideWhenUsed="1" w:qFormat="1"/>
@@ -3470,7 +4575,6 @@
     <w:lsdException w:name="HTML Sample" w:semiHidden="1" w:unhideWhenUsed="1"/>
     <w:lsdException w:name="HTML Typewriter" w:semiHidden="1" w:unhideWhenUsed="1"/>
     <w:lsdException w:name="HTML Variable" w:semiHidden="1" w:unhideWhenUsed="1"/>
-    <w:lsdException w:name="Normal Table" w:semiHidden="1" w:unhideWhenUsed="1"/>
     <w:lsdException w:name="annotation subject" w:semiHidden="1" w:unhideWhenUsed="1"/>
     <w:lsdException w:name="No List" w:semiHidden="1" w:unhideWhenUsed="1"/>
     <w:lsdException w:name="Outline List 1" w:semiHidden="1" w:unhideWhenUsed="1"/>
@@ -3513,11 +4617,8 @@
     <w:lsdException w:name="Table Contemporary" w:semiHidden="1" w:unhideWhenUsed="1"/>
     <w:lsdException w:name="Table Elegant" w:semiHidden="1" w:unhideWhenUsed="1"/>
     <w:lsdException w:name="Table Professional" w:semiHidden="1" w:unhideWhenUsed="1"/>
-    <w:lsdException w:name="Table Subtle 1" w:semiHidden="1" w:unhideWhenUsed="1"/>
     <w:lsdException w:name="Table Subtle 2" w:semiHidden="1" w:unhideWhenUsed="1"/>
     <w:lsdException w:name="Table Web 1" w:semiHidden="1" w:unhideWhenUsed="1"/>
-    <w:lsdException w:name="Table Web 2" w:semiHidden="1" w:unhideWhenUsed="1"/>
-    <w:lsdException w:name="Table Web 3" w:semiHidden="1" w:unhideWhenUsed="1"/>
     <w:lsdException w:name="Balloon Text" w:semiHidden="1" w:unhideWhenUsed="1"/>
     <w:lsdException w:name="Table Grid" w:uiPriority="39"/>
     <w:lsdException w:name="Table Theme" w:semiHidden="1" w:unhideWhenUsed="1"/>
@@ -3736,6 +4837,11 @@
     <w:lsdException w:name="List Table 5 Dark Accent 6" w:uiPriority="50"/>
     <w:lsdException w:name="List Table 6 Colorful Accent 6" w:uiPriority="51"/>
     <w:lsdException w:name="List Table 7 Colorful Accent 6" w:uiPriority="52"/>
+    <w:lsdException w:name="Mention" w:semiHidden="1" w:unhideWhenUsed="1"/>
+    <w:lsdException w:name="Smart Hyperlink" w:semiHidden="1" w:unhideWhenUsed="1"/>
+    <w:lsdException w:name="Hashtag" w:semiHidden="1" w:unhideWhenUsed="1"/>
+    <w:lsdException w:name="Unresolved Mention" w:semiHidden="1" w:unhideWhenUsed="1"/>
+    <w:lsdException w:name="Smart Link" w:semiHidden="1" w:unhideWhenUsed="1"/>
   </w:latentStyles>
   <w:style w:type="paragraph" w:default="1" w:styleId="Normal">
     <w:name w:val="Normal"/>

</xml_diff>

<commit_message>
18. Dodge and shoot - COMPLETE
- Added obstacles
- Added enemies
- Finished 18. Dodge and shoot and Quiz
</commit_message>
<xml_diff>
--- a/Steps/17. Explosion Particles and SFX.docx
+++ b/Steps/17. Explosion Particles and SFX.docx
@@ -2873,6 +2873,9 @@
         </mc:AlternateContent>
       </w:r>
       <w:r>
+        <w:rPr>
+          <w:noProof/>
+        </w:rPr>
         <w:drawing>
           <wp:inline distT="0" distB="0" distL="0" distR="0" wp14:anchorId="5BA1E773" wp14:editId="3DE20F41">
             <wp:extent cx="4277322" cy="2867425"/>
@@ -2964,14 +2967,7 @@
           <w:sz w:val="24"/>
           <w:szCs w:val="24"/>
         </w:rPr>
-        <w:t xml:space="preserve"> the colors are blending by we can change the mode to FIXED and it will have colors of fixed length. </w:t>
-      </w:r>
-      <w:r>
-        <w:rPr>
-          <w:sz w:val="24"/>
-          <w:szCs w:val="24"/>
-        </w:rPr>
-        <w:t xml:space="preserve">I left mine in Blend mode cause </w:t>
+        <w:t xml:space="preserve"> the colors are blending by we can change the mode to FIXED and it will have colors of fixed length. I left mine in Blend mode cause </w:t>
       </w:r>
       <w:proofErr w:type="spellStart"/>
       <w:r>
@@ -3000,6 +2996,9 @@
         </w:rPr>
       </w:pPr>
       <w:r>
+        <w:rPr>
+          <w:noProof/>
+        </w:rPr>
         <w:drawing>
           <wp:anchor distT="0" distB="0" distL="114300" distR="114300" simplePos="0" relativeHeight="251662336" behindDoc="1" locked="0" layoutInCell="1" allowOverlap="1" wp14:anchorId="34709D63" wp14:editId="4DB3DF4D">
             <wp:simplePos x="0" y="0"/>
@@ -3059,6 +3058,9 @@
         </w:drawing>
       </w:r>
       <w:r>
+        <w:rPr>
+          <w:noProof/>
+        </w:rPr>
         <w:drawing>
           <wp:anchor distT="0" distB="0" distL="114300" distR="114300" simplePos="0" relativeHeight="251661312" behindDoc="1" locked="0" layoutInCell="1" allowOverlap="1" wp14:anchorId="4975B569" wp14:editId="0C577508">
             <wp:simplePos x="0" y="0"/>
@@ -3353,6 +3355,9 @@
         </mc:AlternateContent>
       </w:r>
       <w:r>
+        <w:rPr>
+          <w:noProof/>
+        </w:rPr>
         <w:drawing>
           <wp:inline distT="0" distB="0" distL="0" distR="0" wp14:anchorId="6EB531A2" wp14:editId="383DF46F">
             <wp:extent cx="4010585" cy="1200318"/>
@@ -3591,6 +3596,9 @@
         </mc:AlternateContent>
       </w:r>
       <w:r>
+        <w:rPr>
+          <w:noProof/>
+        </w:rPr>
         <w:drawing>
           <wp:inline distT="0" distB="0" distL="0" distR="0" wp14:anchorId="5BBCB19E" wp14:editId="70F6DCDA">
             <wp:extent cx="3962953" cy="1124107"/>
@@ -3639,6 +3647,7 @@
       </w:pPr>
       <w:r>
         <w:rPr>
+          <w:noProof/>
           <w:sz w:val="24"/>
           <w:szCs w:val="24"/>
         </w:rPr>
@@ -3843,7 +3852,7 @@
           <w:sz w:val="24"/>
           <w:szCs w:val="24"/>
         </w:rPr>
-        <w:t xml:space="preserve">Last thing is I’m going to turn off </w:t>
+        <w:t xml:space="preserve">Last thing is I’m going to </w:t>
       </w:r>
       <w:r>
         <w:rPr>
@@ -3852,6 +3861,22 @@
           <w:sz w:val="24"/>
           <w:szCs w:val="24"/>
         </w:rPr>
+        <w:t>turn off</w:t>
+      </w:r>
+      <w:r>
+        <w:rPr>
+          <w:sz w:val="24"/>
+          <w:szCs w:val="24"/>
+        </w:rPr>
+        <w:t xml:space="preserve"> </w:t>
+      </w:r>
+      <w:r>
+        <w:rPr>
+          <w:b/>
+          <w:bCs/>
+          <w:sz w:val="24"/>
+          <w:szCs w:val="24"/>
+        </w:rPr>
         <w:t>Play on Awake</w:t>
       </w:r>
       <w:r>
@@ -3873,7 +3898,27 @@
           <w:sz w:val="24"/>
           <w:szCs w:val="24"/>
         </w:rPr>
-        <w:t xml:space="preserve"> Also </w:t>
+        <w:t xml:space="preserve"> </w:t>
+      </w:r>
+    </w:p>
+    <w:p>
+      <w:pPr>
+        <w:pStyle w:val="ListParagraph"/>
+        <w:numPr>
+          <w:ilvl w:val="0"/>
+          <w:numId w:val="1"/>
+        </w:numPr>
+        <w:rPr>
+          <w:sz w:val="24"/>
+          <w:szCs w:val="24"/>
+        </w:rPr>
+      </w:pPr>
+      <w:r>
+        <w:rPr>
+          <w:sz w:val="24"/>
+          <w:szCs w:val="24"/>
+        </w:rPr>
+        <w:t xml:space="preserve">Also </w:t>
       </w:r>
       <w:r>
         <w:rPr>
@@ -4575,6 +4620,7 @@
     <w:lsdException w:name="HTML Sample" w:semiHidden="1" w:unhideWhenUsed="1"/>
     <w:lsdException w:name="HTML Typewriter" w:semiHidden="1" w:unhideWhenUsed="1"/>
     <w:lsdException w:name="HTML Variable" w:semiHidden="1" w:unhideWhenUsed="1"/>
+    <w:lsdException w:name="Normal Table" w:semiHidden="1" w:unhideWhenUsed="1"/>
     <w:lsdException w:name="annotation subject" w:semiHidden="1" w:unhideWhenUsed="1"/>
     <w:lsdException w:name="No List" w:semiHidden="1" w:unhideWhenUsed="1"/>
     <w:lsdException w:name="Outline List 1" w:semiHidden="1" w:unhideWhenUsed="1"/>
@@ -4617,8 +4663,11 @@
     <w:lsdException w:name="Table Contemporary" w:semiHidden="1" w:unhideWhenUsed="1"/>
     <w:lsdException w:name="Table Elegant" w:semiHidden="1" w:unhideWhenUsed="1"/>
     <w:lsdException w:name="Table Professional" w:semiHidden="1" w:unhideWhenUsed="1"/>
+    <w:lsdException w:name="Table Subtle 1" w:semiHidden="1" w:unhideWhenUsed="1"/>
     <w:lsdException w:name="Table Subtle 2" w:semiHidden="1" w:unhideWhenUsed="1"/>
     <w:lsdException w:name="Table Web 1" w:semiHidden="1" w:unhideWhenUsed="1"/>
+    <w:lsdException w:name="Table Web 2" w:semiHidden="1" w:unhideWhenUsed="1"/>
+    <w:lsdException w:name="Table Web 3" w:semiHidden="1" w:unhideWhenUsed="1"/>
     <w:lsdException w:name="Balloon Text" w:semiHidden="1" w:unhideWhenUsed="1"/>
     <w:lsdException w:name="Table Grid" w:uiPriority="39"/>
     <w:lsdException w:name="Table Theme" w:semiHidden="1" w:unhideWhenUsed="1"/>

</xml_diff>